<commit_message>
v2 iteration started with target architecure and cleansing of existing deployment
</commit_message>
<xml_diff>
--- a/WordPress blog site on Azure.docx
+++ b/WordPress blog site on Azure.docx
@@ -16,6 +16,7 @@
           <w:dataBinding w:xpath="/ns0:BlogPostInfo/ns0:PostTitle" w:storeItemID="{5F329CAD-B019-4FA6-9FEF-74898909AD20}"/>
           <w:text/>
         </w:sdtPr>
+        <w:sdtEndPr/>
         <w:sdtContent>
           <w:r>
             <w:t>WordPress blog site on Azure</w:t>
@@ -114,14 +115,1544 @@
         <w:t xml:space="preserve"> </w:t>
       </w:r>
     </w:p>
+    <w:sdt>
+      <w:sdtPr>
+        <w:rPr>
+          <w:rFonts w:asciiTheme="minorHAnsi" w:eastAsiaTheme="minorHAnsi" w:hAnsiTheme="minorHAnsi" w:cstheme="minorBidi"/>
+          <w:color w:val="auto"/>
+          <w:sz w:val="22"/>
+          <w:szCs w:val="22"/>
+          <w:lang w:val="en-GB"/>
+        </w:rPr>
+        <w:id w:val="1515880488"/>
+        <w:docPartObj>
+          <w:docPartGallery w:val="Table of Contents"/>
+          <w:docPartUnique/>
+        </w:docPartObj>
+      </w:sdtPr>
+      <w:sdtEndPr>
+        <w:rPr>
+          <w:b/>
+          <w:bCs/>
+          <w:noProof/>
+        </w:rPr>
+      </w:sdtEndPr>
+      <w:sdtContent>
+        <w:p>
+          <w:pPr>
+            <w:pStyle w:val="TOCHeading"/>
+          </w:pPr>
+          <w:r>
+            <w:t>Contents</w:t>
+          </w:r>
+        </w:p>
+        <w:p>
+          <w:pPr>
+            <w:pStyle w:val="TOC1"/>
+            <w:tabs>
+              <w:tab w:val="right" w:leader="dot" w:pos="9016"/>
+            </w:tabs>
+            <w:rPr>
+              <w:rFonts w:eastAsiaTheme="minorEastAsia"/>
+              <w:noProof/>
+              <w:lang w:eastAsia="en-GB"/>
+            </w:rPr>
+          </w:pPr>
+          <w:r>
+            <w:fldChar w:fldCharType="begin"/>
+          </w:r>
+          <w:r>
+            <w:instrText xml:space="preserve"> TOC \o "1-3" \h \z \u </w:instrText>
+          </w:r>
+          <w:r>
+            <w:fldChar w:fldCharType="separate"/>
+          </w:r>
+          <w:hyperlink w:anchor="_Toc6959354" w:history="1">
+            <w:r>
+              <w:rPr>
+                <w:rStyle w:val="Hyperlink"/>
+                <w:noProof/>
+              </w:rPr>
+              <w:t>Azure Subscription</w:t>
+            </w:r>
+            <w:r>
+              <w:rPr>
+                <w:noProof/>
+                <w:webHidden/>
+              </w:rPr>
+              <w:tab/>
+            </w:r>
+            <w:r>
+              <w:rPr>
+                <w:noProof/>
+                <w:webHidden/>
+              </w:rPr>
+              <w:fldChar w:fldCharType="begin"/>
+            </w:r>
+            <w:r>
+              <w:rPr>
+                <w:noProof/>
+                <w:webHidden/>
+              </w:rPr>
+              <w:instrText xml:space="preserve"> PAGEREF _Toc6959354 \h </w:instrText>
+            </w:r>
+            <w:r>
+              <w:rPr>
+                <w:noProof/>
+                <w:webHidden/>
+              </w:rPr>
+            </w:r>
+            <w:r>
+              <w:rPr>
+                <w:noProof/>
+                <w:webHidden/>
+              </w:rPr>
+              <w:fldChar w:fldCharType="separate"/>
+            </w:r>
+            <w:r>
+              <w:rPr>
+                <w:noProof/>
+                <w:webHidden/>
+              </w:rPr>
+              <w:t>2</w:t>
+            </w:r>
+            <w:r>
+              <w:rPr>
+                <w:noProof/>
+                <w:webHidden/>
+              </w:rPr>
+              <w:fldChar w:fldCharType="end"/>
+            </w:r>
+          </w:hyperlink>
+        </w:p>
+        <w:p>
+          <w:pPr>
+            <w:pStyle w:val="TOC3"/>
+            <w:tabs>
+              <w:tab w:val="right" w:leader="dot" w:pos="9016"/>
+            </w:tabs>
+            <w:rPr>
+              <w:rFonts w:eastAsiaTheme="minorEastAsia"/>
+              <w:noProof/>
+              <w:lang w:eastAsia="en-GB"/>
+            </w:rPr>
+          </w:pPr>
+          <w:hyperlink w:anchor="_Toc6959355" w:history="1">
+            <w:r>
+              <w:rPr>
+                <w:rStyle w:val="Hyperlink"/>
+                <w:noProof/>
+              </w:rPr>
+              <w:t>BUT</w:t>
+            </w:r>
+            <w:r>
+              <w:rPr>
+                <w:noProof/>
+                <w:webHidden/>
+              </w:rPr>
+              <w:tab/>
+            </w:r>
+            <w:r>
+              <w:rPr>
+                <w:noProof/>
+                <w:webHidden/>
+              </w:rPr>
+              <w:fldChar w:fldCharType="begin"/>
+            </w:r>
+            <w:r>
+              <w:rPr>
+                <w:noProof/>
+                <w:webHidden/>
+              </w:rPr>
+              <w:instrText xml:space="preserve"> PAGEREF _Toc6959355 \h </w:instrText>
+            </w:r>
+            <w:r>
+              <w:rPr>
+                <w:noProof/>
+                <w:webHidden/>
+              </w:rPr>
+            </w:r>
+            <w:r>
+              <w:rPr>
+                <w:noProof/>
+                <w:webHidden/>
+              </w:rPr>
+              <w:fldChar w:fldCharType="separate"/>
+            </w:r>
+            <w:r>
+              <w:rPr>
+                <w:noProof/>
+                <w:webHidden/>
+              </w:rPr>
+              <w:t>2</w:t>
+            </w:r>
+            <w:r>
+              <w:rPr>
+                <w:noProof/>
+                <w:webHidden/>
+              </w:rPr>
+              <w:fldChar w:fldCharType="end"/>
+            </w:r>
+          </w:hyperlink>
+        </w:p>
+        <w:p>
+          <w:pPr>
+            <w:pStyle w:val="TOC1"/>
+            <w:tabs>
+              <w:tab w:val="right" w:leader="dot" w:pos="9016"/>
+            </w:tabs>
+            <w:rPr>
+              <w:rFonts w:eastAsiaTheme="minorEastAsia"/>
+              <w:noProof/>
+              <w:lang w:eastAsia="en-GB"/>
+            </w:rPr>
+          </w:pPr>
+          <w:hyperlink w:anchor="_Toc6959356" w:history="1">
+            <w:r>
+              <w:rPr>
+                <w:rStyle w:val="Hyperlink"/>
+                <w:noProof/>
+              </w:rPr>
+              <w:t>Purchase Domain Name</w:t>
+            </w:r>
+            <w:r>
+              <w:rPr>
+                <w:noProof/>
+                <w:webHidden/>
+              </w:rPr>
+              <w:tab/>
+            </w:r>
+            <w:r>
+              <w:rPr>
+                <w:noProof/>
+                <w:webHidden/>
+              </w:rPr>
+              <w:fldChar w:fldCharType="begin"/>
+            </w:r>
+            <w:r>
+              <w:rPr>
+                <w:noProof/>
+                <w:webHidden/>
+              </w:rPr>
+              <w:instrText xml:space="preserve"> PAGEREF _Toc6959356 \h </w:instrText>
+            </w:r>
+            <w:r>
+              <w:rPr>
+                <w:noProof/>
+                <w:webHidden/>
+              </w:rPr>
+            </w:r>
+            <w:r>
+              <w:rPr>
+                <w:noProof/>
+                <w:webHidden/>
+              </w:rPr>
+              <w:fldChar w:fldCharType="separate"/>
+            </w:r>
+            <w:r>
+              <w:rPr>
+                <w:noProof/>
+                <w:webHidden/>
+              </w:rPr>
+              <w:t>2</w:t>
+            </w:r>
+            <w:r>
+              <w:rPr>
+                <w:noProof/>
+                <w:webHidden/>
+              </w:rPr>
+              <w:fldChar w:fldCharType="end"/>
+            </w:r>
+          </w:hyperlink>
+        </w:p>
+        <w:p>
+          <w:pPr>
+            <w:pStyle w:val="TOC1"/>
+            <w:tabs>
+              <w:tab w:val="right" w:leader="dot" w:pos="9016"/>
+            </w:tabs>
+            <w:rPr>
+              <w:rFonts w:eastAsiaTheme="minorEastAsia"/>
+              <w:noProof/>
+              <w:lang w:eastAsia="en-GB"/>
+            </w:rPr>
+          </w:pPr>
+          <w:hyperlink w:anchor="_Toc6959357" w:history="1">
+            <w:r>
+              <w:rPr>
+                <w:rStyle w:val="Hyperlink"/>
+                <w:noProof/>
+              </w:rPr>
+              <w:t>Bind a Host Name to the web app in Azure</w:t>
+            </w:r>
+            <w:r>
+              <w:rPr>
+                <w:noProof/>
+                <w:webHidden/>
+              </w:rPr>
+              <w:tab/>
+            </w:r>
+            <w:r>
+              <w:rPr>
+                <w:noProof/>
+                <w:webHidden/>
+              </w:rPr>
+              <w:fldChar w:fldCharType="begin"/>
+            </w:r>
+            <w:r>
+              <w:rPr>
+                <w:noProof/>
+                <w:webHidden/>
+              </w:rPr>
+              <w:instrText xml:space="preserve"> PAGEREF _Toc6959357 \h </w:instrText>
+            </w:r>
+            <w:r>
+              <w:rPr>
+                <w:noProof/>
+                <w:webHidden/>
+              </w:rPr>
+            </w:r>
+            <w:r>
+              <w:rPr>
+                <w:noProof/>
+                <w:webHidden/>
+              </w:rPr>
+              <w:fldChar w:fldCharType="separate"/>
+            </w:r>
+            <w:r>
+              <w:rPr>
+                <w:noProof/>
+                <w:webHidden/>
+              </w:rPr>
+              <w:t>3</w:t>
+            </w:r>
+            <w:r>
+              <w:rPr>
+                <w:noProof/>
+                <w:webHidden/>
+              </w:rPr>
+              <w:fldChar w:fldCharType="end"/>
+            </w:r>
+          </w:hyperlink>
+        </w:p>
+        <w:p>
+          <w:pPr>
+            <w:pStyle w:val="TOC1"/>
+            <w:tabs>
+              <w:tab w:val="right" w:leader="dot" w:pos="9016"/>
+            </w:tabs>
+            <w:rPr>
+              <w:rFonts w:eastAsiaTheme="minorEastAsia"/>
+              <w:noProof/>
+              <w:lang w:eastAsia="en-GB"/>
+            </w:rPr>
+          </w:pPr>
+          <w:hyperlink w:anchor="_Toc6959358" w:history="1">
+            <w:r>
+              <w:rPr>
+                <w:rStyle w:val="Hyperlink"/>
+                <w:noProof/>
+              </w:rPr>
+              <w:t>Installing and configuring the Linux server</w:t>
+            </w:r>
+            <w:r>
+              <w:rPr>
+                <w:noProof/>
+                <w:webHidden/>
+              </w:rPr>
+              <w:tab/>
+            </w:r>
+            <w:r>
+              <w:rPr>
+                <w:noProof/>
+                <w:webHidden/>
+              </w:rPr>
+              <w:fldChar w:fldCharType="begin"/>
+            </w:r>
+            <w:r>
+              <w:rPr>
+                <w:noProof/>
+                <w:webHidden/>
+              </w:rPr>
+              <w:instrText xml:space="preserve"> PAGEREF _Toc6959358 \h </w:instrText>
+            </w:r>
+            <w:r>
+              <w:rPr>
+                <w:noProof/>
+                <w:webHidden/>
+              </w:rPr>
+            </w:r>
+            <w:r>
+              <w:rPr>
+                <w:noProof/>
+                <w:webHidden/>
+              </w:rPr>
+              <w:fldChar w:fldCharType="separate"/>
+            </w:r>
+            <w:r>
+              <w:rPr>
+                <w:noProof/>
+                <w:webHidden/>
+              </w:rPr>
+              <w:t>3</w:t>
+            </w:r>
+            <w:r>
+              <w:rPr>
+                <w:noProof/>
+                <w:webHidden/>
+              </w:rPr>
+              <w:fldChar w:fldCharType="end"/>
+            </w:r>
+          </w:hyperlink>
+        </w:p>
+        <w:p>
+          <w:pPr>
+            <w:pStyle w:val="TOC1"/>
+            <w:tabs>
+              <w:tab w:val="right" w:leader="dot" w:pos="9016"/>
+            </w:tabs>
+            <w:rPr>
+              <w:rFonts w:eastAsiaTheme="minorEastAsia"/>
+              <w:noProof/>
+              <w:lang w:eastAsia="en-GB"/>
+            </w:rPr>
+          </w:pPr>
+          <w:hyperlink w:anchor="_Toc6959359" w:history="1">
+            <w:r>
+              <w:rPr>
+                <w:rStyle w:val="Hyperlink"/>
+                <w:noProof/>
+              </w:rPr>
+              <w:t>Adding Non-Root user to the Linux server</w:t>
+            </w:r>
+            <w:r>
+              <w:rPr>
+                <w:noProof/>
+                <w:webHidden/>
+              </w:rPr>
+              <w:tab/>
+            </w:r>
+            <w:r>
+              <w:rPr>
+                <w:noProof/>
+                <w:webHidden/>
+              </w:rPr>
+              <w:fldChar w:fldCharType="begin"/>
+            </w:r>
+            <w:r>
+              <w:rPr>
+                <w:noProof/>
+                <w:webHidden/>
+              </w:rPr>
+              <w:instrText xml:space="preserve"> PAGEREF _Toc6959359 \h </w:instrText>
+            </w:r>
+            <w:r>
+              <w:rPr>
+                <w:noProof/>
+                <w:webHidden/>
+              </w:rPr>
+            </w:r>
+            <w:r>
+              <w:rPr>
+                <w:noProof/>
+                <w:webHidden/>
+              </w:rPr>
+              <w:fldChar w:fldCharType="separate"/>
+            </w:r>
+            <w:r>
+              <w:rPr>
+                <w:noProof/>
+                <w:webHidden/>
+              </w:rPr>
+              <w:t>4</w:t>
+            </w:r>
+            <w:r>
+              <w:rPr>
+                <w:noProof/>
+                <w:webHidden/>
+              </w:rPr>
+              <w:fldChar w:fldCharType="end"/>
+            </w:r>
+          </w:hyperlink>
+        </w:p>
+        <w:p>
+          <w:pPr>
+            <w:pStyle w:val="TOC1"/>
+            <w:tabs>
+              <w:tab w:val="right" w:leader="dot" w:pos="9016"/>
+            </w:tabs>
+            <w:rPr>
+              <w:rFonts w:eastAsiaTheme="minorEastAsia"/>
+              <w:noProof/>
+              <w:lang w:eastAsia="en-GB"/>
+            </w:rPr>
+          </w:pPr>
+          <w:hyperlink w:anchor="_Toc6959360" w:history="1">
+            <w:r>
+              <w:rPr>
+                <w:rStyle w:val="Hyperlink"/>
+                <w:noProof/>
+              </w:rPr>
+              <w:t>Install and configure Apache</w:t>
+            </w:r>
+            <w:r>
+              <w:rPr>
+                <w:noProof/>
+                <w:webHidden/>
+              </w:rPr>
+              <w:tab/>
+            </w:r>
+            <w:r>
+              <w:rPr>
+                <w:noProof/>
+                <w:webHidden/>
+              </w:rPr>
+              <w:fldChar w:fldCharType="begin"/>
+            </w:r>
+            <w:r>
+              <w:rPr>
+                <w:noProof/>
+                <w:webHidden/>
+              </w:rPr>
+              <w:instrText xml:space="preserve"> PAGEREF _Toc6959360 \h </w:instrText>
+            </w:r>
+            <w:r>
+              <w:rPr>
+                <w:noProof/>
+                <w:webHidden/>
+              </w:rPr>
+            </w:r>
+            <w:r>
+              <w:rPr>
+                <w:noProof/>
+                <w:webHidden/>
+              </w:rPr>
+              <w:fldChar w:fldCharType="separate"/>
+            </w:r>
+            <w:r>
+              <w:rPr>
+                <w:noProof/>
+                <w:webHidden/>
+              </w:rPr>
+              <w:t>4</w:t>
+            </w:r>
+            <w:r>
+              <w:rPr>
+                <w:noProof/>
+                <w:webHidden/>
+              </w:rPr>
+              <w:fldChar w:fldCharType="end"/>
+            </w:r>
+          </w:hyperlink>
+        </w:p>
+        <w:p>
+          <w:pPr>
+            <w:pStyle w:val="TOC1"/>
+            <w:tabs>
+              <w:tab w:val="right" w:leader="dot" w:pos="9016"/>
+            </w:tabs>
+            <w:rPr>
+              <w:rFonts w:eastAsiaTheme="minorEastAsia"/>
+              <w:noProof/>
+              <w:lang w:eastAsia="en-GB"/>
+            </w:rPr>
+          </w:pPr>
+          <w:hyperlink w:anchor="_Toc6959361" w:history="1">
+            <w:r>
+              <w:rPr>
+                <w:rStyle w:val="Hyperlink"/>
+                <w:noProof/>
+              </w:rPr>
+              <w:t>Static IP Address, DNS Name Label</w:t>
+            </w:r>
+            <w:r>
+              <w:rPr>
+                <w:noProof/>
+                <w:webHidden/>
+              </w:rPr>
+              <w:tab/>
+            </w:r>
+            <w:r>
+              <w:rPr>
+                <w:noProof/>
+                <w:webHidden/>
+              </w:rPr>
+              <w:fldChar w:fldCharType="begin"/>
+            </w:r>
+            <w:r>
+              <w:rPr>
+                <w:noProof/>
+                <w:webHidden/>
+              </w:rPr>
+              <w:instrText xml:space="preserve"> PAGEREF _Toc6959361 \h </w:instrText>
+            </w:r>
+            <w:r>
+              <w:rPr>
+                <w:noProof/>
+                <w:webHidden/>
+              </w:rPr>
+            </w:r>
+            <w:r>
+              <w:rPr>
+                <w:noProof/>
+                <w:webHidden/>
+              </w:rPr>
+              <w:fldChar w:fldCharType="separate"/>
+            </w:r>
+            <w:r>
+              <w:rPr>
+                <w:noProof/>
+                <w:webHidden/>
+              </w:rPr>
+              <w:t>6</w:t>
+            </w:r>
+            <w:r>
+              <w:rPr>
+                <w:noProof/>
+                <w:webHidden/>
+              </w:rPr>
+              <w:fldChar w:fldCharType="end"/>
+            </w:r>
+          </w:hyperlink>
+        </w:p>
+        <w:p>
+          <w:pPr>
+            <w:pStyle w:val="TOC1"/>
+            <w:tabs>
+              <w:tab w:val="right" w:leader="dot" w:pos="9016"/>
+            </w:tabs>
+            <w:rPr>
+              <w:rFonts w:eastAsiaTheme="minorEastAsia"/>
+              <w:noProof/>
+              <w:lang w:eastAsia="en-GB"/>
+            </w:rPr>
+          </w:pPr>
+          <w:hyperlink w:anchor="_Toc6959362" w:history="1">
+            <w:r>
+              <w:rPr>
+                <w:rStyle w:val="Hyperlink"/>
+                <w:noProof/>
+              </w:rPr>
+              <w:t>Install and Configure Azure DNS</w:t>
+            </w:r>
+            <w:r>
+              <w:rPr>
+                <w:noProof/>
+                <w:webHidden/>
+              </w:rPr>
+              <w:tab/>
+            </w:r>
+            <w:r>
+              <w:rPr>
+                <w:noProof/>
+                <w:webHidden/>
+              </w:rPr>
+              <w:fldChar w:fldCharType="begin"/>
+            </w:r>
+            <w:r>
+              <w:rPr>
+                <w:noProof/>
+                <w:webHidden/>
+              </w:rPr>
+              <w:instrText xml:space="preserve"> PAGEREF _Toc6959362 \h </w:instrText>
+            </w:r>
+            <w:r>
+              <w:rPr>
+                <w:noProof/>
+                <w:webHidden/>
+              </w:rPr>
+            </w:r>
+            <w:r>
+              <w:rPr>
+                <w:noProof/>
+                <w:webHidden/>
+              </w:rPr>
+              <w:fldChar w:fldCharType="separate"/>
+            </w:r>
+            <w:r>
+              <w:rPr>
+                <w:noProof/>
+                <w:webHidden/>
+              </w:rPr>
+              <w:t>6</w:t>
+            </w:r>
+            <w:r>
+              <w:rPr>
+                <w:noProof/>
+                <w:webHidden/>
+              </w:rPr>
+              <w:fldChar w:fldCharType="end"/>
+            </w:r>
+          </w:hyperlink>
+        </w:p>
+        <w:p>
+          <w:pPr>
+            <w:pStyle w:val="TOC1"/>
+            <w:tabs>
+              <w:tab w:val="right" w:leader="dot" w:pos="9016"/>
+            </w:tabs>
+            <w:rPr>
+              <w:rFonts w:eastAsiaTheme="minorEastAsia"/>
+              <w:noProof/>
+              <w:lang w:eastAsia="en-GB"/>
+            </w:rPr>
+          </w:pPr>
+          <w:hyperlink w:anchor="_Toc6959363" w:history="1">
+            <w:r>
+              <w:rPr>
+                <w:rStyle w:val="Hyperlink"/>
+                <w:noProof/>
+              </w:rPr>
+              <w:t>Install and configure MySQL Database</w:t>
+            </w:r>
+            <w:r>
+              <w:rPr>
+                <w:noProof/>
+                <w:webHidden/>
+              </w:rPr>
+              <w:tab/>
+            </w:r>
+            <w:r>
+              <w:rPr>
+                <w:noProof/>
+                <w:webHidden/>
+              </w:rPr>
+              <w:fldChar w:fldCharType="begin"/>
+            </w:r>
+            <w:r>
+              <w:rPr>
+                <w:noProof/>
+                <w:webHidden/>
+              </w:rPr>
+              <w:instrText xml:space="preserve"> PAGEREF _Toc6959363 \h </w:instrText>
+            </w:r>
+            <w:r>
+              <w:rPr>
+                <w:noProof/>
+                <w:webHidden/>
+              </w:rPr>
+            </w:r>
+            <w:r>
+              <w:rPr>
+                <w:noProof/>
+                <w:webHidden/>
+              </w:rPr>
+              <w:fldChar w:fldCharType="separate"/>
+            </w:r>
+            <w:r>
+              <w:rPr>
+                <w:noProof/>
+                <w:webHidden/>
+              </w:rPr>
+              <w:t>8</w:t>
+            </w:r>
+            <w:r>
+              <w:rPr>
+                <w:noProof/>
+                <w:webHidden/>
+              </w:rPr>
+              <w:fldChar w:fldCharType="end"/>
+            </w:r>
+          </w:hyperlink>
+        </w:p>
+        <w:p>
+          <w:pPr>
+            <w:pStyle w:val="TOC1"/>
+            <w:tabs>
+              <w:tab w:val="right" w:leader="dot" w:pos="9016"/>
+            </w:tabs>
+            <w:rPr>
+              <w:rFonts w:eastAsiaTheme="minorEastAsia"/>
+              <w:noProof/>
+              <w:lang w:eastAsia="en-GB"/>
+            </w:rPr>
+          </w:pPr>
+          <w:hyperlink w:anchor="_Toc6959364" w:history="1">
+            <w:r>
+              <w:rPr>
+                <w:rStyle w:val="Hyperlink"/>
+                <w:noProof/>
+              </w:rPr>
+              <w:t>Install and configure phpMyAdmin</w:t>
+            </w:r>
+            <w:r>
+              <w:rPr>
+                <w:noProof/>
+                <w:webHidden/>
+              </w:rPr>
+              <w:tab/>
+            </w:r>
+            <w:r>
+              <w:rPr>
+                <w:noProof/>
+                <w:webHidden/>
+              </w:rPr>
+              <w:fldChar w:fldCharType="begin"/>
+            </w:r>
+            <w:r>
+              <w:rPr>
+                <w:noProof/>
+                <w:webHidden/>
+              </w:rPr>
+              <w:instrText xml:space="preserve"> PAGEREF _Toc6959364 \h </w:instrText>
+            </w:r>
+            <w:r>
+              <w:rPr>
+                <w:noProof/>
+                <w:webHidden/>
+              </w:rPr>
+            </w:r>
+            <w:r>
+              <w:rPr>
+                <w:noProof/>
+                <w:webHidden/>
+              </w:rPr>
+              <w:fldChar w:fldCharType="separate"/>
+            </w:r>
+            <w:r>
+              <w:rPr>
+                <w:noProof/>
+                <w:webHidden/>
+              </w:rPr>
+              <w:t>8</w:t>
+            </w:r>
+            <w:r>
+              <w:rPr>
+                <w:noProof/>
+                <w:webHidden/>
+              </w:rPr>
+              <w:fldChar w:fldCharType="end"/>
+            </w:r>
+          </w:hyperlink>
+        </w:p>
+        <w:p>
+          <w:pPr>
+            <w:pStyle w:val="TOC1"/>
+            <w:tabs>
+              <w:tab w:val="right" w:leader="dot" w:pos="9016"/>
+            </w:tabs>
+            <w:rPr>
+              <w:rFonts w:eastAsiaTheme="minorEastAsia"/>
+              <w:noProof/>
+              <w:lang w:eastAsia="en-GB"/>
+            </w:rPr>
+          </w:pPr>
+          <w:hyperlink w:anchor="_Toc6959365" w:history="1">
+            <w:r>
+              <w:rPr>
+                <w:rStyle w:val="Hyperlink"/>
+                <w:noProof/>
+              </w:rPr>
+              <w:t>Install and configure PHP</w:t>
+            </w:r>
+            <w:r>
+              <w:rPr>
+                <w:noProof/>
+                <w:webHidden/>
+              </w:rPr>
+              <w:tab/>
+            </w:r>
+            <w:r>
+              <w:rPr>
+                <w:noProof/>
+                <w:webHidden/>
+              </w:rPr>
+              <w:fldChar w:fldCharType="begin"/>
+            </w:r>
+            <w:r>
+              <w:rPr>
+                <w:noProof/>
+                <w:webHidden/>
+              </w:rPr>
+              <w:instrText xml:space="preserve"> PAGEREF _Toc6959365 \h </w:instrText>
+            </w:r>
+            <w:r>
+              <w:rPr>
+                <w:noProof/>
+                <w:webHidden/>
+              </w:rPr>
+            </w:r>
+            <w:r>
+              <w:rPr>
+                <w:noProof/>
+                <w:webHidden/>
+              </w:rPr>
+              <w:fldChar w:fldCharType="separate"/>
+            </w:r>
+            <w:r>
+              <w:rPr>
+                <w:noProof/>
+                <w:webHidden/>
+              </w:rPr>
+              <w:t>8</w:t>
+            </w:r>
+            <w:r>
+              <w:rPr>
+                <w:noProof/>
+                <w:webHidden/>
+              </w:rPr>
+              <w:fldChar w:fldCharType="end"/>
+            </w:r>
+          </w:hyperlink>
+        </w:p>
+        <w:p>
+          <w:pPr>
+            <w:pStyle w:val="TOC1"/>
+            <w:tabs>
+              <w:tab w:val="right" w:leader="dot" w:pos="9016"/>
+            </w:tabs>
+            <w:rPr>
+              <w:rFonts w:eastAsiaTheme="minorEastAsia"/>
+              <w:noProof/>
+              <w:lang w:eastAsia="en-GB"/>
+            </w:rPr>
+          </w:pPr>
+          <w:hyperlink w:anchor="_Toc6959366" w:history="1">
+            <w:r>
+              <w:rPr>
+                <w:rStyle w:val="Hyperlink"/>
+                <w:noProof/>
+              </w:rPr>
+              <w:t>Install and configure WordPress</w:t>
+            </w:r>
+            <w:r>
+              <w:rPr>
+                <w:noProof/>
+                <w:webHidden/>
+              </w:rPr>
+              <w:tab/>
+            </w:r>
+            <w:r>
+              <w:rPr>
+                <w:noProof/>
+                <w:webHidden/>
+              </w:rPr>
+              <w:fldChar w:fldCharType="begin"/>
+            </w:r>
+            <w:r>
+              <w:rPr>
+                <w:noProof/>
+                <w:webHidden/>
+              </w:rPr>
+              <w:instrText xml:space="preserve"> PAGEREF _Toc6959366 \h </w:instrText>
+            </w:r>
+            <w:r>
+              <w:rPr>
+                <w:noProof/>
+                <w:webHidden/>
+              </w:rPr>
+            </w:r>
+            <w:r>
+              <w:rPr>
+                <w:noProof/>
+                <w:webHidden/>
+              </w:rPr>
+              <w:fldChar w:fldCharType="separate"/>
+            </w:r>
+            <w:r>
+              <w:rPr>
+                <w:noProof/>
+                <w:webHidden/>
+              </w:rPr>
+              <w:t>10</w:t>
+            </w:r>
+            <w:r>
+              <w:rPr>
+                <w:noProof/>
+                <w:webHidden/>
+              </w:rPr>
+              <w:fldChar w:fldCharType="end"/>
+            </w:r>
+          </w:hyperlink>
+        </w:p>
+        <w:p>
+          <w:pPr>
+            <w:pStyle w:val="TOC1"/>
+            <w:tabs>
+              <w:tab w:val="right" w:leader="dot" w:pos="9016"/>
+            </w:tabs>
+            <w:rPr>
+              <w:rFonts w:eastAsiaTheme="minorEastAsia"/>
+              <w:noProof/>
+              <w:lang w:eastAsia="en-GB"/>
+            </w:rPr>
+          </w:pPr>
+          <w:hyperlink w:anchor="_Toc6959367" w:history="1">
+            <w:r>
+              <w:rPr>
+                <w:rStyle w:val="Hyperlink"/>
+                <w:noProof/>
+              </w:rPr>
+              <w:t>Replacing default apache2 and WordPress web pages.</w:t>
+            </w:r>
+            <w:r>
+              <w:rPr>
+                <w:noProof/>
+                <w:webHidden/>
+              </w:rPr>
+              <w:tab/>
+            </w:r>
+            <w:r>
+              <w:rPr>
+                <w:noProof/>
+                <w:webHidden/>
+              </w:rPr>
+              <w:fldChar w:fldCharType="begin"/>
+            </w:r>
+            <w:r>
+              <w:rPr>
+                <w:noProof/>
+                <w:webHidden/>
+              </w:rPr>
+              <w:instrText xml:space="preserve"> PAGEREF _Toc6959367 \h </w:instrText>
+            </w:r>
+            <w:r>
+              <w:rPr>
+                <w:noProof/>
+                <w:webHidden/>
+              </w:rPr>
+            </w:r>
+            <w:r>
+              <w:rPr>
+                <w:noProof/>
+                <w:webHidden/>
+              </w:rPr>
+              <w:fldChar w:fldCharType="separate"/>
+            </w:r>
+            <w:r>
+              <w:rPr>
+                <w:noProof/>
+                <w:webHidden/>
+              </w:rPr>
+              <w:t>11</w:t>
+            </w:r>
+            <w:r>
+              <w:rPr>
+                <w:noProof/>
+                <w:webHidden/>
+              </w:rPr>
+              <w:fldChar w:fldCharType="end"/>
+            </w:r>
+          </w:hyperlink>
+        </w:p>
+        <w:p>
+          <w:pPr>
+            <w:pStyle w:val="TOC2"/>
+            <w:tabs>
+              <w:tab w:val="right" w:leader="dot" w:pos="9016"/>
+            </w:tabs>
+            <w:rPr>
+              <w:rFonts w:eastAsiaTheme="minorEastAsia"/>
+              <w:noProof/>
+              <w:lang w:eastAsia="en-GB"/>
+            </w:rPr>
+          </w:pPr>
+          <w:hyperlink w:anchor="_Toc6959368" w:history="1">
+            <w:r>
+              <w:rPr>
+                <w:rStyle w:val="Hyperlink"/>
+                <w:noProof/>
+              </w:rPr>
+              <w:t>WordPress configurations changes</w:t>
+            </w:r>
+            <w:r>
+              <w:rPr>
+                <w:noProof/>
+                <w:webHidden/>
+              </w:rPr>
+              <w:tab/>
+            </w:r>
+            <w:r>
+              <w:rPr>
+                <w:noProof/>
+                <w:webHidden/>
+              </w:rPr>
+              <w:fldChar w:fldCharType="begin"/>
+            </w:r>
+            <w:r>
+              <w:rPr>
+                <w:noProof/>
+                <w:webHidden/>
+              </w:rPr>
+              <w:instrText xml:space="preserve"> PAGEREF _Toc6959368 \h </w:instrText>
+            </w:r>
+            <w:r>
+              <w:rPr>
+                <w:noProof/>
+                <w:webHidden/>
+              </w:rPr>
+            </w:r>
+            <w:r>
+              <w:rPr>
+                <w:noProof/>
+                <w:webHidden/>
+              </w:rPr>
+              <w:fldChar w:fldCharType="separate"/>
+            </w:r>
+            <w:r>
+              <w:rPr>
+                <w:noProof/>
+                <w:webHidden/>
+              </w:rPr>
+              <w:t>11</w:t>
+            </w:r>
+            <w:r>
+              <w:rPr>
+                <w:noProof/>
+                <w:webHidden/>
+              </w:rPr>
+              <w:fldChar w:fldCharType="end"/>
+            </w:r>
+          </w:hyperlink>
+        </w:p>
+        <w:p>
+          <w:pPr>
+            <w:pStyle w:val="TOC2"/>
+            <w:tabs>
+              <w:tab w:val="right" w:leader="dot" w:pos="9016"/>
+            </w:tabs>
+            <w:rPr>
+              <w:rFonts w:eastAsiaTheme="minorEastAsia"/>
+              <w:noProof/>
+              <w:lang w:eastAsia="en-GB"/>
+            </w:rPr>
+          </w:pPr>
+          <w:hyperlink w:anchor="_Toc6959369" w:history="1">
+            <w:r>
+              <w:rPr>
+                <w:rStyle w:val="Hyperlink"/>
+                <w:noProof/>
+              </w:rPr>
+              <w:t>Apache2 configuration changes</w:t>
+            </w:r>
+            <w:r>
+              <w:rPr>
+                <w:noProof/>
+                <w:webHidden/>
+              </w:rPr>
+              <w:tab/>
+            </w:r>
+            <w:r>
+              <w:rPr>
+                <w:noProof/>
+                <w:webHidden/>
+              </w:rPr>
+              <w:fldChar w:fldCharType="begin"/>
+            </w:r>
+            <w:r>
+              <w:rPr>
+                <w:noProof/>
+                <w:webHidden/>
+              </w:rPr>
+              <w:instrText xml:space="preserve"> PAGEREF _Toc6959369 \h </w:instrText>
+            </w:r>
+            <w:r>
+              <w:rPr>
+                <w:noProof/>
+                <w:webHidden/>
+              </w:rPr>
+            </w:r>
+            <w:r>
+              <w:rPr>
+                <w:noProof/>
+                <w:webHidden/>
+              </w:rPr>
+              <w:fldChar w:fldCharType="separate"/>
+            </w:r>
+            <w:r>
+              <w:rPr>
+                <w:noProof/>
+                <w:webHidden/>
+              </w:rPr>
+              <w:t>11</w:t>
+            </w:r>
+            <w:r>
+              <w:rPr>
+                <w:noProof/>
+                <w:webHidden/>
+              </w:rPr>
+              <w:fldChar w:fldCharType="end"/>
+            </w:r>
+          </w:hyperlink>
+        </w:p>
+        <w:p>
+          <w:pPr>
+            <w:pStyle w:val="TOC1"/>
+            <w:tabs>
+              <w:tab w:val="right" w:leader="dot" w:pos="9016"/>
+            </w:tabs>
+            <w:rPr>
+              <w:rFonts w:eastAsiaTheme="minorEastAsia"/>
+              <w:noProof/>
+              <w:lang w:eastAsia="en-GB"/>
+            </w:rPr>
+          </w:pPr>
+          <w:hyperlink w:anchor="_Toc6959370" w:history="1">
+            <w:r>
+              <w:rPr>
+                <w:rStyle w:val="Hyperlink"/>
+                <w:noProof/>
+              </w:rPr>
+              <w:t>Configuring SSH</w:t>
+            </w:r>
+            <w:r>
+              <w:rPr>
+                <w:noProof/>
+                <w:webHidden/>
+              </w:rPr>
+              <w:tab/>
+            </w:r>
+            <w:r>
+              <w:rPr>
+                <w:noProof/>
+                <w:webHidden/>
+              </w:rPr>
+              <w:fldChar w:fldCharType="begin"/>
+            </w:r>
+            <w:r>
+              <w:rPr>
+                <w:noProof/>
+                <w:webHidden/>
+              </w:rPr>
+              <w:instrText xml:space="preserve"> PAGEREF _Toc6959370 \h </w:instrText>
+            </w:r>
+            <w:r>
+              <w:rPr>
+                <w:noProof/>
+                <w:webHidden/>
+              </w:rPr>
+            </w:r>
+            <w:r>
+              <w:rPr>
+                <w:noProof/>
+                <w:webHidden/>
+              </w:rPr>
+              <w:fldChar w:fldCharType="separate"/>
+            </w:r>
+            <w:r>
+              <w:rPr>
+                <w:noProof/>
+                <w:webHidden/>
+              </w:rPr>
+              <w:t>12</w:t>
+            </w:r>
+            <w:r>
+              <w:rPr>
+                <w:noProof/>
+                <w:webHidden/>
+              </w:rPr>
+              <w:fldChar w:fldCharType="end"/>
+            </w:r>
+          </w:hyperlink>
+        </w:p>
+        <w:p>
+          <w:pPr>
+            <w:pStyle w:val="TOC2"/>
+            <w:tabs>
+              <w:tab w:val="right" w:leader="dot" w:pos="9016"/>
+            </w:tabs>
+            <w:rPr>
+              <w:rFonts w:eastAsiaTheme="minorEastAsia"/>
+              <w:noProof/>
+              <w:lang w:eastAsia="en-GB"/>
+            </w:rPr>
+          </w:pPr>
+          <w:hyperlink w:anchor="_Toc6959371" w:history="1">
+            <w:r>
+              <w:rPr>
+                <w:rStyle w:val="Hyperlink"/>
+                <w:noProof/>
+              </w:rPr>
+              <w:t>Installing Certificates</w:t>
+            </w:r>
+            <w:r>
+              <w:rPr>
+                <w:noProof/>
+                <w:webHidden/>
+              </w:rPr>
+              <w:tab/>
+            </w:r>
+            <w:r>
+              <w:rPr>
+                <w:noProof/>
+                <w:webHidden/>
+              </w:rPr>
+              <w:fldChar w:fldCharType="begin"/>
+            </w:r>
+            <w:r>
+              <w:rPr>
+                <w:noProof/>
+                <w:webHidden/>
+              </w:rPr>
+              <w:instrText xml:space="preserve"> PAGEREF _Toc6959371 \h </w:instrText>
+            </w:r>
+            <w:r>
+              <w:rPr>
+                <w:noProof/>
+                <w:webHidden/>
+              </w:rPr>
+            </w:r>
+            <w:r>
+              <w:rPr>
+                <w:noProof/>
+                <w:webHidden/>
+              </w:rPr>
+              <w:fldChar w:fldCharType="separate"/>
+            </w:r>
+            <w:r>
+              <w:rPr>
+                <w:noProof/>
+                <w:webHidden/>
+              </w:rPr>
+              <w:t>12</w:t>
+            </w:r>
+            <w:r>
+              <w:rPr>
+                <w:noProof/>
+                <w:webHidden/>
+              </w:rPr>
+              <w:fldChar w:fldCharType="end"/>
+            </w:r>
+          </w:hyperlink>
+        </w:p>
+        <w:p>
+          <w:pPr>
+            <w:pStyle w:val="TOC2"/>
+            <w:tabs>
+              <w:tab w:val="right" w:leader="dot" w:pos="9016"/>
+            </w:tabs>
+            <w:rPr>
+              <w:rFonts w:eastAsiaTheme="minorEastAsia"/>
+              <w:noProof/>
+              <w:lang w:eastAsia="en-GB"/>
+            </w:rPr>
+          </w:pPr>
+          <w:hyperlink w:anchor="_Toc6959372" w:history="1">
+            <w:r>
+              <w:rPr>
+                <w:rStyle w:val="Hyperlink"/>
+                <w:noProof/>
+              </w:rPr>
+              <w:t>Apache2 SSH configuration</w:t>
+            </w:r>
+            <w:r>
+              <w:rPr>
+                <w:noProof/>
+                <w:webHidden/>
+              </w:rPr>
+              <w:tab/>
+            </w:r>
+            <w:r>
+              <w:rPr>
+                <w:noProof/>
+                <w:webHidden/>
+              </w:rPr>
+              <w:fldChar w:fldCharType="begin"/>
+            </w:r>
+            <w:r>
+              <w:rPr>
+                <w:noProof/>
+                <w:webHidden/>
+              </w:rPr>
+              <w:instrText xml:space="preserve"> PAGEREF _Toc6959372 \h </w:instrText>
+            </w:r>
+            <w:r>
+              <w:rPr>
+                <w:noProof/>
+                <w:webHidden/>
+              </w:rPr>
+            </w:r>
+            <w:r>
+              <w:rPr>
+                <w:noProof/>
+                <w:webHidden/>
+              </w:rPr>
+              <w:fldChar w:fldCharType="separate"/>
+            </w:r>
+            <w:r>
+              <w:rPr>
+                <w:noProof/>
+                <w:webHidden/>
+              </w:rPr>
+              <w:t>13</w:t>
+            </w:r>
+            <w:r>
+              <w:rPr>
+                <w:noProof/>
+                <w:webHidden/>
+              </w:rPr>
+              <w:fldChar w:fldCharType="end"/>
+            </w:r>
+          </w:hyperlink>
+        </w:p>
+        <w:p>
+          <w:pPr>
+            <w:pStyle w:val="TOC2"/>
+            <w:tabs>
+              <w:tab w:val="right" w:leader="dot" w:pos="9016"/>
+            </w:tabs>
+            <w:rPr>
+              <w:rFonts w:eastAsiaTheme="minorEastAsia"/>
+              <w:noProof/>
+              <w:lang w:eastAsia="en-GB"/>
+            </w:rPr>
+          </w:pPr>
+          <w:hyperlink w:anchor="_Toc6959373" w:history="1">
+            <w:r>
+              <w:rPr>
+                <w:rStyle w:val="Hyperlink"/>
+                <w:noProof/>
+              </w:rPr>
+              <w:t>WordPress SSH configuration</w:t>
+            </w:r>
+            <w:r>
+              <w:rPr>
+                <w:noProof/>
+                <w:webHidden/>
+              </w:rPr>
+              <w:tab/>
+            </w:r>
+            <w:r>
+              <w:rPr>
+                <w:noProof/>
+                <w:webHidden/>
+              </w:rPr>
+              <w:fldChar w:fldCharType="begin"/>
+            </w:r>
+            <w:r>
+              <w:rPr>
+                <w:noProof/>
+                <w:webHidden/>
+              </w:rPr>
+              <w:instrText xml:space="preserve"> PAGEREF _Toc6959373 \h </w:instrText>
+            </w:r>
+            <w:r>
+              <w:rPr>
+                <w:noProof/>
+                <w:webHidden/>
+              </w:rPr>
+            </w:r>
+            <w:r>
+              <w:rPr>
+                <w:noProof/>
+                <w:webHidden/>
+              </w:rPr>
+              <w:fldChar w:fldCharType="separate"/>
+            </w:r>
+            <w:r>
+              <w:rPr>
+                <w:noProof/>
+                <w:webHidden/>
+              </w:rPr>
+              <w:t>14</w:t>
+            </w:r>
+            <w:r>
+              <w:rPr>
+                <w:noProof/>
+                <w:webHidden/>
+              </w:rPr>
+              <w:fldChar w:fldCharType="end"/>
+            </w:r>
+          </w:hyperlink>
+        </w:p>
+        <w:p>
+          <w:pPr>
+            <w:pStyle w:val="TOC1"/>
+            <w:tabs>
+              <w:tab w:val="right" w:leader="dot" w:pos="9016"/>
+            </w:tabs>
+            <w:rPr>
+              <w:rFonts w:eastAsiaTheme="minorEastAsia"/>
+              <w:noProof/>
+              <w:lang w:eastAsia="en-GB"/>
+            </w:rPr>
+          </w:pPr>
+          <w:hyperlink w:anchor="_Toc6959374" w:history="1">
+            <w:r>
+              <w:rPr>
+                <w:rStyle w:val="Hyperlink"/>
+                <w:noProof/>
+              </w:rPr>
+              <w:t>HTTPS Redirect.</w:t>
+            </w:r>
+            <w:r>
+              <w:rPr>
+                <w:noProof/>
+                <w:webHidden/>
+              </w:rPr>
+              <w:tab/>
+            </w:r>
+            <w:r>
+              <w:rPr>
+                <w:noProof/>
+                <w:webHidden/>
+              </w:rPr>
+              <w:fldChar w:fldCharType="begin"/>
+            </w:r>
+            <w:r>
+              <w:rPr>
+                <w:noProof/>
+                <w:webHidden/>
+              </w:rPr>
+              <w:instrText xml:space="preserve"> PAGEREF _Toc6959374 \h </w:instrText>
+            </w:r>
+            <w:r>
+              <w:rPr>
+                <w:noProof/>
+                <w:webHidden/>
+              </w:rPr>
+            </w:r>
+            <w:r>
+              <w:rPr>
+                <w:noProof/>
+                <w:webHidden/>
+              </w:rPr>
+              <w:fldChar w:fldCharType="separate"/>
+            </w:r>
+            <w:r>
+              <w:rPr>
+                <w:noProof/>
+                <w:webHidden/>
+              </w:rPr>
+              <w:t>14</w:t>
+            </w:r>
+            <w:r>
+              <w:rPr>
+                <w:noProof/>
+                <w:webHidden/>
+              </w:rPr>
+              <w:fldChar w:fldCharType="end"/>
+            </w:r>
+          </w:hyperlink>
+        </w:p>
+        <w:p>
+          <w:r>
+            <w:rPr>
+              <w:b/>
+              <w:bCs/>
+              <w:noProof/>
+            </w:rPr>
+            <w:lastRenderedPageBreak/>
+            <w:fldChar w:fldCharType="end"/>
+          </w:r>
+        </w:p>
+      </w:sdtContent>
+    </w:sdt>
+    <w:p>
+      <w:pPr>
+        <w:jc w:val="both"/>
+      </w:pPr>
+    </w:p>
     <w:p>
       <w:pPr>
         <w:pStyle w:val="Heading1"/>
         <w:jc w:val="both"/>
       </w:pPr>
+      <w:bookmarkStart w:id="0" w:name="_Toc6959354"/>
       <w:r>
         <w:t>Azure Subscription</w:t>
       </w:r>
+      <w:bookmarkEnd w:id="0"/>
     </w:p>
     <w:p>
       <w:pPr>
@@ -180,12 +1711,14 @@
       <w:pPr>
         <w:jc w:val="both"/>
       </w:pPr>
+      <w:bookmarkStart w:id="1" w:name="_Toc6959355"/>
       <w:r>
         <w:rPr>
           <w:rStyle w:val="Heading3Char"/>
         </w:rPr>
         <w:t>BUT</w:t>
       </w:r>
+      <w:bookmarkEnd w:id="1"/>
       <w:r>
         <w:t>: Your subscription will require the ability to configure purchase</w:t>
       </w:r>
@@ -401,13 +1934,14 @@
         <w:pStyle w:val="Heading1"/>
         <w:jc w:val="both"/>
       </w:pPr>
-      <w:r>
-        <w:lastRenderedPageBreak/>
+      <w:bookmarkStart w:id="2" w:name="_Toc6959356"/>
+      <w:r>
         <w:t xml:space="preserve">Purchase </w:t>
       </w:r>
       <w:r>
         <w:t>Domain Name</w:t>
       </w:r>
+      <w:bookmarkEnd w:id="2"/>
     </w:p>
     <w:p>
       <w:pPr>
@@ -575,6 +2109,7 @@
         <w:rPr>
           <w:rStyle w:val="IntenseReference"/>
         </w:rPr>
+        <w:lastRenderedPageBreak/>
         <w:t>[Manual Step]</w:t>
       </w:r>
       <w:r>
@@ -632,6 +2167,7 @@
         <w:pStyle w:val="Heading1"/>
         <w:jc w:val="both"/>
       </w:pPr>
+      <w:bookmarkStart w:id="3" w:name="_Toc6959357"/>
       <w:r>
         <w:t xml:space="preserve">Bind </w:t>
       </w:r>
@@ -641,6 +2177,7 @@
       <w:r>
         <w:t xml:space="preserve"> the web app in Azure</w:t>
       </w:r>
+      <w:bookmarkEnd w:id="3"/>
     </w:p>
     <w:p>
       <w:pPr>
@@ -728,7 +2265,6 @@
                               <w:autoSpaceDN w:val="0"/>
                               <w:adjustRightInd w:val="0"/>
                               <w:spacing w:after="0" w:line="240" w:lineRule="auto"/>
-                              <w:jc w:val="both"/>
                               <w:rPr>
                                 <w:rFonts w:ascii="Lucida Console" w:hAnsi="Lucida Console" w:cs="Lucida Console"/>
                                 <w:sz w:val="16"/>
@@ -2200,7 +3736,6 @@
                         <w:autoSpaceDN w:val="0"/>
                         <w:adjustRightInd w:val="0"/>
                         <w:spacing w:after="0" w:line="240" w:lineRule="auto"/>
-                        <w:jc w:val="both"/>
                         <w:rPr>
                           <w:rFonts w:ascii="Lucida Console" w:hAnsi="Lucida Console" w:cs="Lucida Console"/>
                           <w:sz w:val="16"/>
@@ -3728,8 +5263,8 @@
         <w:pStyle w:val="Heading1"/>
         <w:jc w:val="both"/>
       </w:pPr>
-      <w:r>
-        <w:lastRenderedPageBreak/>
+      <w:bookmarkStart w:id="4" w:name="_Toc6959358"/>
+      <w:r>
         <w:t xml:space="preserve">Installing and configuring </w:t>
       </w:r>
       <w:r>
@@ -3738,6 +5273,7 @@
       <w:r>
         <w:t>Linux server</w:t>
       </w:r>
+      <w:bookmarkEnd w:id="4"/>
     </w:p>
     <w:p>
       <w:r>
@@ -3905,6 +5441,7 @@
           <w:rStyle w:val="IntenseReference"/>
           <w:color w:val="538135" w:themeColor="accent6" w:themeShade="BF"/>
         </w:rPr>
+        <w:lastRenderedPageBreak/>
         <w:t>[Validation test]</w:t>
       </w:r>
       <w:r>
@@ -3984,9 +5521,11 @@
         <w:pStyle w:val="Heading1"/>
         <w:jc w:val="both"/>
       </w:pPr>
+      <w:bookmarkStart w:id="5" w:name="_Toc6959359"/>
       <w:r>
         <w:t>Adding Non-Root user to the Linux server</w:t>
       </w:r>
+      <w:bookmarkEnd w:id="5"/>
     </w:p>
     <w:p>
       <w:r>
@@ -4101,7 +5640,6 @@
         <w:rPr>
           <w:noProof/>
         </w:rPr>
-        <w:lastRenderedPageBreak/>
         <mc:AlternateContent>
           <mc:Choice Requires="wps">
             <w:drawing>
@@ -4137,6 +5675,7 @@
                             <w:pPr>
                               <w:shd w:val="clear" w:color="auto" w:fill="1E1E1E"/>
                               <w:spacing w:after="0" w:line="285" w:lineRule="atLeast"/>
+                              <w:jc w:val="both"/>
                               <w:rPr>
                                 <w:rFonts w:ascii="Consolas" w:eastAsia="Times New Roman" w:hAnsi="Consolas" w:cs="Times New Roman"/>
                                 <w:color w:val="D4D4D4"/>
@@ -4579,6 +6118,7 @@
                       <w:pPr>
                         <w:shd w:val="clear" w:color="auto" w:fill="1E1E1E"/>
                         <w:spacing w:after="0" w:line="285" w:lineRule="atLeast"/>
+                        <w:jc w:val="both"/>
                         <w:rPr>
                           <w:rFonts w:ascii="Consolas" w:eastAsia="Times New Roman" w:hAnsi="Consolas" w:cs="Times New Roman"/>
                           <w:color w:val="D4D4D4"/>
@@ -5086,8 +6626,13 @@
         <w:pStyle w:val="Heading1"/>
         <w:jc w:val="both"/>
       </w:pPr>
-      <w:r>
-        <w:t xml:space="preserve">Install and configure Apache </w:t>
+      <w:bookmarkStart w:id="6" w:name="_Toc6959360"/>
+      <w:r>
+        <w:t>Install and configure Apache</w:t>
+      </w:r>
+      <w:bookmarkEnd w:id="6"/>
+      <w:r>
+        <w:t xml:space="preserve"> </w:t>
       </w:r>
     </w:p>
     <w:p>
@@ -5142,6 +6687,7 @@
         <w:rPr>
           <w:rStyle w:val="IntenseReference"/>
         </w:rPr>
+        <w:lastRenderedPageBreak/>
         <w:t>[Manual Step]</w:t>
       </w:r>
       <w:r>
@@ -6533,11 +8079,13 @@
       </w:r>
     </w:p>
     <w:p>
+      <w:pPr>
+        <w:jc w:val="center"/>
+      </w:pPr>
       <w:r>
         <w:rPr>
           <w:noProof/>
         </w:rPr>
-        <w:lastRenderedPageBreak/>
         <w:drawing>
           <wp:inline distT="0" distB="0" distL="0" distR="0" wp14:anchorId="7E61C3AB" wp14:editId="0CEA89D5">
             <wp:extent cx="5731510" cy="2712720"/>
@@ -6584,8 +8132,13 @@
       <w:pPr>
         <w:pStyle w:val="Heading1"/>
       </w:pPr>
-      <w:r>
-        <w:t xml:space="preserve">Static IP Address, DNS Name Label </w:t>
+      <w:bookmarkStart w:id="7" w:name="_Toc6959361"/>
+      <w:r>
+        <w:t>Static IP Address, DNS Name Label</w:t>
+      </w:r>
+      <w:bookmarkEnd w:id="7"/>
+      <w:r>
+        <w:t xml:space="preserve"> </w:t>
       </w:r>
     </w:p>
     <w:p>
@@ -9716,20 +11269,18 @@
         <w:t>http://ninadkanthi.uksouth.cloudapp.azure.com</w:t>
       </w:r>
       <w:r>
-        <w:t xml:space="preserve">) </w:t>
-      </w:r>
-      <w:r>
-        <w:lastRenderedPageBreak/>
-        <w:t xml:space="preserve">specified in the previous script. It should display ‘Your App service is running’ message from Azure. </w:t>
+        <w:t xml:space="preserve">) specified in the previous script. It should display ‘Your App service is running’ message from Azure. </w:t>
       </w:r>
     </w:p>
     <w:p>
       <w:pPr>
         <w:pStyle w:val="Heading1"/>
       </w:pPr>
+      <w:bookmarkStart w:id="8" w:name="_Toc6959362"/>
       <w:r>
         <w:t>Install and Configure Azure DNS</w:t>
       </w:r>
+      <w:bookmarkEnd w:id="8"/>
     </w:p>
     <w:p>
       <w:r>
@@ -9858,6 +11409,7 @@
         <w:rPr>
           <w:noProof/>
         </w:rPr>
+        <w:lastRenderedPageBreak/>
         <w:drawing>
           <wp:inline distT="0" distB="0" distL="0" distR="0" wp14:anchorId="1F56D8F7" wp14:editId="61CE5139">
             <wp:extent cx="2838489" cy="4286250"/>
@@ -9933,7 +11485,6 @@
         <w:rPr>
           <w:noProof/>
         </w:rPr>
-        <w:lastRenderedPageBreak/>
         <w:drawing>
           <wp:inline distT="0" distB="0" distL="0" distR="0" wp14:anchorId="2B329E18" wp14:editId="06A14FAE">
             <wp:extent cx="3863411" cy="3914775"/>
@@ -9994,6 +11545,7 @@
         <w:jc w:val="both"/>
       </w:pPr>
       <w:r>
+        <w:lastRenderedPageBreak/>
         <w:t xml:space="preserve">Login to your domain registrar web site and change the default NS records specified there with the four records captured in the previous steps. </w:t>
       </w:r>
     </w:p>
@@ -10032,7 +11584,7 @@
       <w:pPr>
         <w:pStyle w:val="ListParagraph"/>
         <w:ind w:left="1440"/>
-        <w:jc w:val="both"/>
+        <w:jc w:val="center"/>
       </w:pPr>
       <w:r>
         <w:rPr>
@@ -10113,13 +11665,14 @@
         <w:pStyle w:val="Heading1"/>
         <w:jc w:val="both"/>
       </w:pPr>
-      <w:r>
-        <w:lastRenderedPageBreak/>
+      <w:bookmarkStart w:id="9" w:name="_Toc6959363"/>
+      <w:r>
         <w:t xml:space="preserve">Install and configure </w:t>
       </w:r>
       <w:r>
         <w:t>MySQL Database</w:t>
       </w:r>
+      <w:bookmarkEnd w:id="9"/>
     </w:p>
     <w:p>
       <w:r>
@@ -10822,12 +12375,14 @@
         <w:pStyle w:val="Heading1"/>
         <w:jc w:val="both"/>
       </w:pPr>
+      <w:bookmarkStart w:id="10" w:name="_Toc6959364"/>
       <w:r>
         <w:t xml:space="preserve">Install and configure </w:t>
       </w:r>
       <w:r>
         <w:t>phpMyAdmin</w:t>
       </w:r>
+      <w:bookmarkEnd w:id="10"/>
     </w:p>
     <w:p>
       <w:r>
@@ -10893,9 +12448,11 @@
         <w:pStyle w:val="Heading1"/>
         <w:jc w:val="both"/>
       </w:pPr>
+      <w:bookmarkStart w:id="11" w:name="_Toc6959365"/>
       <w:r>
         <w:t>Install and configure PHP</w:t>
       </w:r>
+      <w:bookmarkEnd w:id="11"/>
     </w:p>
     <w:p>
       <w:r>
@@ -10918,6 +12475,7 @@
         <w:rPr>
           <w:noProof/>
         </w:rPr>
+        <w:lastRenderedPageBreak/>
         <mc:AlternateContent>
           <mc:Choice Requires="wps">
             <w:drawing>
@@ -11871,7 +13429,6 @@
         <w:rPr>
           <w:noProof/>
         </w:rPr>
-        <w:lastRenderedPageBreak/>
         <w:drawing>
           <wp:inline distT="0" distB="0" distL="0" distR="0" wp14:anchorId="1B343440" wp14:editId="26F74421">
             <wp:extent cx="5398135" cy="3197854"/>
@@ -11990,12 +13547,15 @@
         <w:pStyle w:val="Heading1"/>
         <w:jc w:val="both"/>
       </w:pPr>
-      <w:r>
+      <w:bookmarkStart w:id="12" w:name="_Toc6959366"/>
+      <w:r>
+        <w:lastRenderedPageBreak/>
         <w:t xml:space="preserve">Install and configure </w:t>
       </w:r>
       <w:r>
         <w:t>WordPress</w:t>
       </w:r>
+      <w:bookmarkEnd w:id="12"/>
     </w:p>
     <w:p>
       <w:r>
@@ -12018,7 +13578,6 @@
         <w:rPr>
           <w:noProof/>
         </w:rPr>
-        <w:lastRenderedPageBreak/>
         <mc:AlternateContent>
           <mc:Choice Requires="wps">
             <w:drawing>
@@ -15525,6 +17084,7 @@
           <w:rStyle w:val="IntenseReference"/>
           <w:color w:val="538135" w:themeColor="accent6" w:themeShade="BF"/>
         </w:rPr>
+        <w:lastRenderedPageBreak/>
         <w:t>[Validation Tests]</w:t>
       </w:r>
       <w:r>
@@ -15577,6 +17137,7 @@
         <w:pStyle w:val="Heading1"/>
         <w:jc w:val="both"/>
       </w:pPr>
+      <w:bookmarkStart w:id="13" w:name="_Toc6959367"/>
       <w:r>
         <w:t>Replacing default apache2</w:t>
       </w:r>
@@ -15589,6 +17150,7 @@
       <w:r>
         <w:t>web pages.</w:t>
       </w:r>
+      <w:bookmarkEnd w:id="13"/>
     </w:p>
     <w:p>
       <w:r>
@@ -15675,8 +17237,13 @@
       <w:pPr>
         <w:pStyle w:val="Heading2"/>
       </w:pPr>
-      <w:r>
-        <w:t xml:space="preserve">WordPress configurations changes </w:t>
+      <w:bookmarkStart w:id="14" w:name="_Toc6959368"/>
+      <w:r>
+        <w:t>WordPress configurations changes</w:t>
+      </w:r>
+      <w:bookmarkEnd w:id="14"/>
+      <w:r>
+        <w:t xml:space="preserve"> </w:t>
       </w:r>
     </w:p>
     <w:p/>
@@ -15710,6 +17277,9 @@
       </w:r>
     </w:p>
     <w:p>
+      <w:pPr>
+        <w:jc w:val="center"/>
+      </w:pPr>
       <w:r>
         <w:rPr>
           <w:noProof/>
@@ -15773,9 +17343,11 @@
       <w:pPr>
         <w:pStyle w:val="Heading2"/>
       </w:pPr>
+      <w:bookmarkStart w:id="15" w:name="_Toc6959369"/>
       <w:r>
         <w:t>Apache2 configuration changes</w:t>
       </w:r>
+      <w:bookmarkEnd w:id="15"/>
     </w:p>
     <w:p>
       <w:r>
@@ -17552,12 +19124,14 @@
         <w:pStyle w:val="Heading1"/>
         <w:jc w:val="both"/>
       </w:pPr>
+      <w:bookmarkStart w:id="16" w:name="_Toc6959370"/>
       <w:r>
         <w:t xml:space="preserve">Configuring </w:t>
       </w:r>
       <w:r>
         <w:t>SSH</w:t>
       </w:r>
+      <w:bookmarkEnd w:id="16"/>
     </w:p>
     <w:p/>
     <w:p>
@@ -17566,6 +19140,9 @@
       </w:r>
     </w:p>
     <w:p>
+      <w:pPr>
+        <w:jc w:val="center"/>
+      </w:pPr>
       <w:r>
         <w:rPr>
           <w:noProof/>
@@ -17638,9 +19215,11 @@
       <w:pPr>
         <w:pStyle w:val="Heading2"/>
       </w:pPr>
+      <w:bookmarkStart w:id="17" w:name="_Toc6959371"/>
       <w:r>
         <w:t>Installing Certificates</w:t>
       </w:r>
+      <w:bookmarkEnd w:id="17"/>
     </w:p>
     <w:p>
       <w:r>
@@ -18068,9 +19647,11 @@
       <w:pPr>
         <w:pStyle w:val="Heading2"/>
       </w:pPr>
+      <w:bookmarkStart w:id="18" w:name="_Toc6959372"/>
       <w:r>
         <w:t>Apache2 SSH configuration</w:t>
       </w:r>
+      <w:bookmarkEnd w:id="18"/>
     </w:p>
     <w:p>
       <w:pPr>
@@ -18591,10 +20172,7 @@
         <w:t>[Validation Tests]</w:t>
       </w:r>
       <w:r>
-        <w:t xml:space="preserve">: </w:t>
-      </w:r>
-      <w:r>
-        <w:t>After this step, you should be able to your web site with not only http prefix but also https prefix</w:t>
+        <w:t>: After this step, you should be able to your web site with not only http prefix but also https prefix</w:t>
       </w:r>
     </w:p>
     <w:p>
@@ -18606,9 +20184,11 @@
       <w:pPr>
         <w:pStyle w:val="Heading2"/>
       </w:pPr>
+      <w:bookmarkStart w:id="19" w:name="_Toc6959373"/>
       <w:r>
         <w:t>WordPress SSH configuration</w:t>
       </w:r>
+      <w:bookmarkEnd w:id="19"/>
     </w:p>
     <w:p/>
     <w:p>
@@ -18629,6 +20209,7 @@
     </w:p>
     <w:p>
       <w:pPr>
+        <w:jc w:val="center"/>
         <w:rPr>
           <w:noProof/>
         </w:rPr>
@@ -18712,8 +20293,13 @@
         <w:pStyle w:val="Heading1"/>
         <w:jc w:val="both"/>
       </w:pPr>
-      <w:r>
-        <w:t xml:space="preserve">HTTPS Redirect. </w:t>
+      <w:bookmarkStart w:id="20" w:name="_Toc6959374"/>
+      <w:r>
+        <w:t>HTTPS Redirect.</w:t>
+      </w:r>
+      <w:bookmarkEnd w:id="20"/>
+      <w:r>
+        <w:t xml:space="preserve"> </w:t>
       </w:r>
     </w:p>
     <w:p>
@@ -18878,6 +20464,14 @@
           <w:szCs w:val="22"/>
         </w:rPr>
         <w:t>blogs.ninadkanthi.co.uk</w:t>
+      </w:r>
+      <w:r>
+        <w:rPr>
+          <w:rFonts w:ascii="Calibri" w:eastAsiaTheme="majorEastAsia" w:hAnsi="Calibri" w:cs="Calibri"/>
+          <w:sz w:val="22"/>
+          <w:szCs w:val="22"/>
+        </w:rPr>
+        <w:t>/</w:t>
       </w:r>
     </w:p>
     <w:p>
@@ -18968,47 +20562,8 @@
           <w:szCs w:val="22"/>
         </w:rPr>
       </w:pPr>
-      <w:r>
-        <w:rPr>
-          <w:rFonts w:ascii="Calibri" w:hAnsi="Calibri" w:cs="Calibri"/>
-          <w:sz w:val="22"/>
-          <w:szCs w:val="22"/>
-        </w:rPr>
-        <w:t>NOTE: When you renew the certificates, you’ll need to disable the redirect added above.</w:t>
-      </w:r>
-    </w:p>
-    <w:p>
-      <w:pPr>
-        <w:pStyle w:val="NormalWeb"/>
-        <w:spacing w:before="0" w:beforeAutospacing="0" w:after="0" w:afterAutospacing="0"/>
-        <w:rPr>
-          <w:rFonts w:ascii="Calibri" w:hAnsi="Calibri" w:cs="Calibri"/>
-          <w:sz w:val="22"/>
-          <w:szCs w:val="22"/>
-        </w:rPr>
-      </w:pPr>
-    </w:p>
-    <w:p>
-      <w:pPr>
-        <w:pStyle w:val="NormalWeb"/>
-        <w:spacing w:before="0" w:beforeAutospacing="0" w:after="0" w:afterAutospacing="0"/>
-        <w:rPr>
-          <w:rFonts w:ascii="Calibri" w:hAnsi="Calibri" w:cs="Calibri"/>
-          <w:sz w:val="22"/>
-          <w:szCs w:val="22"/>
-        </w:rPr>
-      </w:pPr>
-    </w:p>
-    <w:p>
-      <w:pPr>
-        <w:pStyle w:val="NormalWeb"/>
-        <w:spacing w:before="0" w:beforeAutospacing="0" w:after="0" w:afterAutospacing="0"/>
-        <w:rPr>
-          <w:rFonts w:ascii="Calibri" w:hAnsi="Calibri" w:cs="Calibri"/>
-          <w:sz w:val="22"/>
-          <w:szCs w:val="22"/>
-        </w:rPr>
-      </w:pPr>
+      <w:bookmarkStart w:id="21" w:name="_GoBack"/>
+      <w:bookmarkEnd w:id="21"/>
       <w:r>
         <w:rPr>
           <w:rFonts w:ascii="Calibri" w:hAnsi="Calibri" w:cs="Calibri"/>
@@ -19017,8 +20572,6 @@
         </w:rPr>
         <w:t xml:space="preserve">At this point, your blogs web site is up and running and accepting HTTPS traffic! </w:t>
       </w:r>
-      <w:bookmarkStart w:id="0" w:name="_GoBack"/>
-      <w:bookmarkEnd w:id="0"/>
     </w:p>
     <w:sectPr>
       <w:pgSz w:w="11906" w:h="16838"/>
@@ -20804,6 +22357,59 @@
       <w:lang w:eastAsia="en-GB"/>
     </w:rPr>
   </w:style>
+  <w:style w:type="paragraph" w:styleId="TOCHeading">
+    <w:name w:val="TOC Heading"/>
+    <w:basedOn w:val="Heading1"/>
+    <w:next w:val="Normal"/>
+    <w:uiPriority w:val="39"/>
+    <w:unhideWhenUsed/>
+    <w:qFormat/>
+    <w:rsid w:val="004C662B"/>
+    <w:pPr>
+      <w:outlineLvl w:val="9"/>
+    </w:pPr>
+    <w:rPr>
+      <w:lang w:val="en-US"/>
+    </w:rPr>
+  </w:style>
+  <w:style w:type="paragraph" w:styleId="TOC1">
+    <w:name w:val="toc 1"/>
+    <w:basedOn w:val="Normal"/>
+    <w:next w:val="Normal"/>
+    <w:autoRedefine/>
+    <w:uiPriority w:val="39"/>
+    <w:unhideWhenUsed/>
+    <w:rsid w:val="004C662B"/>
+    <w:pPr>
+      <w:spacing w:after="100"/>
+    </w:pPr>
+  </w:style>
+  <w:style w:type="paragraph" w:styleId="TOC3">
+    <w:name w:val="toc 3"/>
+    <w:basedOn w:val="Normal"/>
+    <w:next w:val="Normal"/>
+    <w:autoRedefine/>
+    <w:uiPriority w:val="39"/>
+    <w:unhideWhenUsed/>
+    <w:rsid w:val="004C662B"/>
+    <w:pPr>
+      <w:spacing w:after="100"/>
+      <w:ind w:left="440"/>
+    </w:pPr>
+  </w:style>
+  <w:style w:type="paragraph" w:styleId="TOC2">
+    <w:name w:val="toc 2"/>
+    <w:basedOn w:val="Normal"/>
+    <w:next w:val="Normal"/>
+    <w:autoRedefine/>
+    <w:uiPriority w:val="39"/>
+    <w:unhideWhenUsed/>
+    <w:rsid w:val="004C662B"/>
+    <w:pPr>
+      <w:spacing w:after="100"/>
+      <w:ind w:left="220"/>
+    </w:pPr>
+  </w:style>
 </w:styles>
 </file>
 
@@ -20931,8 +22537,10 @@
     <w:rsid w:val="00035F52"/>
     <w:rsid w:val="002165E0"/>
     <w:rsid w:val="003C3E1A"/>
+    <w:rsid w:val="00426E88"/>
     <w:rsid w:val="00532EBC"/>
     <w:rsid w:val="00546239"/>
+    <w:rsid w:val="0055108F"/>
     <w:rsid w:val="00750013"/>
     <w:rsid w:val="00BA2988"/>
     <w:rsid w:val="00C61472"/>
@@ -21714,7 +23322,7 @@
 </file>
 
 <file path=customXml/itemProps1.xml><?xml version="1.0" encoding="utf-8"?>
-<ds:datastoreItem xmlns:ds="http://schemas.openxmlformats.org/officeDocument/2006/customXml" ds:itemID="{E0CF757B-7ECF-4A24-9AA0-5B7BA53A3E82}">
+<ds:datastoreItem xmlns:ds="http://schemas.openxmlformats.org/officeDocument/2006/customXml" ds:itemID="{5E613E4E-E5A1-415C-822A-CB849D630710}">
   <ds:schemaRefs>
     <ds:schemaRef ds:uri="http://schemas.openxmlformats.org/officeDocument/2006/bibliography"/>
   </ds:schemaRefs>

</xml_diff>